<commit_message>
Added documents, graph_utils.py, and added author infomation for each file.
</commit_message>
<xml_diff>
--- a/Flask-Project/How to use.docx
+++ b/Flask-Project/How to use.docx
@@ -6,6 +6,67 @@
       <w:pPr>
         <w:rPr>
           <w:rFonts w:ascii="Times New Roman" w:hAnsi="Times New Roman" w:cs="Times New Roman"/>
+          <w:i/>
+          <w:szCs w:val="24"/>
+        </w:rPr>
+      </w:pPr>
+      <w:r>
+        <w:rPr>
+          <w:rFonts w:ascii="Times New Roman" w:hAnsi="Times New Roman" w:cs="Times New Roman"/>
+          <w:i/>
+          <w:szCs w:val="24"/>
+        </w:rPr>
+        <w:t xml:space="preserve">Author: </w:t>
+      </w:r>
+      <w:proofErr w:type="spellStart"/>
+      <w:r>
+        <w:rPr>
+          <w:rFonts w:ascii="Times New Roman" w:hAnsi="Times New Roman" w:cs="Times New Roman"/>
+          <w:i/>
+          <w:szCs w:val="24"/>
+        </w:rPr>
+        <w:t>Shujuan</w:t>
+      </w:r>
+      <w:proofErr w:type="spellEnd"/>
+      <w:r>
+        <w:rPr>
+          <w:rFonts w:ascii="Times New Roman" w:hAnsi="Times New Roman" w:cs="Times New Roman"/>
+          <w:i/>
+          <w:szCs w:val="24"/>
+        </w:rPr>
+        <w:t xml:space="preserve"> Ji</w:t>
+      </w:r>
+    </w:p>
+    <w:p>
+      <w:pPr>
+        <w:rPr>
+          <w:rFonts w:ascii="Times New Roman" w:hAnsi="Times New Roman" w:cs="Times New Roman"/>
+          <w:i/>
+          <w:szCs w:val="24"/>
+        </w:rPr>
+      </w:pPr>
+      <w:r>
+        <w:rPr>
+          <w:rFonts w:ascii="Times New Roman" w:hAnsi="Times New Roman" w:cs="Times New Roman"/>
+          <w:i/>
+          <w:szCs w:val="24"/>
+        </w:rPr>
+        <w:t>01/05/2005</w:t>
+      </w:r>
+    </w:p>
+    <w:p>
+      <w:pPr>
+        <w:rPr>
+          <w:rFonts w:ascii="Times New Roman" w:hAnsi="Times New Roman" w:cs="Times New Roman"/>
+          <w:i/>
+          <w:szCs w:val="24"/>
+        </w:rPr>
+      </w:pPr>
+    </w:p>
+    <w:p>
+      <w:pPr>
+        <w:rPr>
+          <w:rFonts w:ascii="Times New Roman" w:hAnsi="Times New Roman" w:cs="Times New Roman"/>
           <w:b/>
           <w:sz w:val="28"/>
           <w:szCs w:val="28"/>
@@ -399,26 +460,195 @@
           <w:rFonts w:ascii="Times New Roman" w:hAnsi="Times New Roman" w:cs="Times New Roman"/>
           <w:szCs w:val="24"/>
         </w:rPr>
-        <w:t xml:space="preserve"> app</w:t>
-      </w:r>
-      <w:r>
-        <w:rPr>
-          <w:rFonts w:ascii="Times New Roman" w:hAnsi="Times New Roman" w:cs="Times New Roman"/>
-          <w:szCs w:val="24"/>
-        </w:rPr>
-        <w:t>1</w:t>
-      </w:r>
-      <w:r>
-        <w:rPr>
-          <w:rFonts w:ascii="Times New Roman" w:hAnsi="Times New Roman" w:cs="Times New Roman"/>
-          <w:szCs w:val="24"/>
-        </w:rPr>
-        <w:t>.py</w:t>
-      </w:r>
-      <w:r>
-        <w:rPr>
-          <w:rFonts w:ascii="Times New Roman" w:hAnsi="Times New Roman" w:cs="Times New Roman"/>
-          <w:szCs w:val="24"/>
+        <w:t xml:space="preserve"> app1.py </w:t>
+      </w:r>
+    </w:p>
+    <w:p>
+      <w:pPr>
+        <w:rPr>
+          <w:rFonts w:ascii="Times New Roman" w:hAnsi="Times New Roman" w:cs="Times New Roman"/>
+          <w:szCs w:val="24"/>
+        </w:rPr>
+      </w:pPr>
+    </w:p>
+    <w:p>
+      <w:pPr>
+        <w:rPr>
+          <w:rFonts w:ascii="Times New Roman" w:hAnsi="Times New Roman" w:cs="Times New Roman"/>
+          <w:szCs w:val="24"/>
+        </w:rPr>
+      </w:pPr>
+      <w:r>
+        <w:rPr>
+          <w:rFonts w:ascii="Times New Roman" w:hAnsi="Times New Roman" w:cs="Times New Roman"/>
+          <w:szCs w:val="24"/>
+        </w:rPr>
+        <w:t>You should see output indicating that the app is running, and you can view it in your browser at http://127.0.0.1:5000</w:t>
+      </w:r>
+    </w:p>
+    <w:p>
+      <w:pPr>
+        <w:rPr>
+          <w:rFonts w:ascii="Times New Roman" w:hAnsi="Times New Roman" w:cs="Times New Roman"/>
+          <w:sz w:val="28"/>
+          <w:szCs w:val="28"/>
+        </w:rPr>
+      </w:pPr>
+    </w:p>
+    <w:p>
+      <w:pPr>
+        <w:rPr>
+          <w:rFonts w:ascii="Times New Roman" w:hAnsi="Times New Roman" w:cs="Times New Roman"/>
+          <w:sz w:val="28"/>
+          <w:szCs w:val="28"/>
+        </w:rPr>
+      </w:pPr>
+      <w:proofErr w:type="gramStart"/>
+      <w:r>
+        <w:rPr>
+          <w:rFonts w:ascii="Times New Roman" w:hAnsi="Times New Roman" w:cs="Times New Roman"/>
+          <w:sz w:val="28"/>
+          <w:szCs w:val="28"/>
+        </w:rPr>
+        <w:t>app.py</w:t>
+      </w:r>
+      <w:proofErr w:type="gramEnd"/>
+      <w:r>
+        <w:rPr>
+          <w:rFonts w:ascii="Times New Roman" w:hAnsi="Times New Roman" w:cs="Times New Roman"/>
+          <w:sz w:val="28"/>
+          <w:szCs w:val="28"/>
+        </w:rPr>
+        <w:t xml:space="preserve"> and app1.py implement the same application. The difference is:</w:t>
+      </w:r>
+    </w:p>
+    <w:p>
+      <w:pPr>
+        <w:rPr>
+          <w:rFonts w:ascii="Times New Roman" w:hAnsi="Times New Roman" w:cs="Times New Roman"/>
+          <w:sz w:val="28"/>
+          <w:szCs w:val="28"/>
+        </w:rPr>
+      </w:pPr>
+      <w:proofErr w:type="gramStart"/>
+      <w:r>
+        <w:rPr>
+          <w:rFonts w:ascii="Times New Roman" w:hAnsi="Times New Roman" w:cs="Times New Roman"/>
+          <w:sz w:val="28"/>
+          <w:szCs w:val="28"/>
+        </w:rPr>
+        <w:t>app.py</w:t>
+      </w:r>
+      <w:proofErr w:type="gramEnd"/>
+      <w:r>
+        <w:rPr>
+          <w:rFonts w:ascii="Times New Roman" w:hAnsi="Times New Roman" w:cs="Times New Roman"/>
+          <w:sz w:val="28"/>
+          <w:szCs w:val="28"/>
+        </w:rPr>
+        <w:t xml:space="preserve"> uses template “test.html” while app1.py uses template “test1.html”.</w:t>
+      </w:r>
+    </w:p>
+    <w:p>
+      <w:pPr>
+        <w:rPr>
+          <w:rFonts w:ascii="Times New Roman" w:hAnsi="Times New Roman" w:cs="Times New Roman"/>
+          <w:sz w:val="28"/>
+          <w:szCs w:val="28"/>
+        </w:rPr>
+      </w:pPr>
+      <w:proofErr w:type="gramStart"/>
+      <w:r>
+        <w:rPr>
+          <w:rFonts w:ascii="Times New Roman" w:hAnsi="Times New Roman" w:cs="Times New Roman"/>
+          <w:sz w:val="28"/>
+          <w:szCs w:val="28"/>
+        </w:rPr>
+        <w:t>test.html</w:t>
+      </w:r>
+      <w:proofErr w:type="gramEnd"/>
+      <w:r>
+        <w:rPr>
+          <w:rFonts w:ascii="Times New Roman" w:hAnsi="Times New Roman" w:cs="Times New Roman"/>
+          <w:sz w:val="28"/>
+          <w:szCs w:val="28"/>
+        </w:rPr>
+        <w:t xml:space="preserve"> is the plain style html mixed with scripts that handles the processing logic.</w:t>
+      </w:r>
+    </w:p>
+    <w:p>
+      <w:pPr>
+        <w:rPr>
+          <w:rFonts w:ascii="Times New Roman" w:hAnsi="Times New Roman" w:cs="Times New Roman"/>
+          <w:sz w:val="28"/>
+          <w:szCs w:val="28"/>
+        </w:rPr>
+      </w:pPr>
+      <w:r>
+        <w:rPr>
+          <w:rFonts w:ascii="Times New Roman" w:hAnsi="Times New Roman" w:cs="Times New Roman"/>
+          <w:sz w:val="28"/>
+          <w:szCs w:val="28"/>
+        </w:rPr>
+        <w:t>test1.html has a cleaner and preferred style that put</w:t>
+      </w:r>
+      <w:r>
+        <w:rPr>
+          <w:rFonts w:ascii="Times New Roman" w:hAnsi="Times New Roman" w:cs="Times New Roman"/>
+          <w:sz w:val="28"/>
+          <w:szCs w:val="28"/>
+        </w:rPr>
+        <w:t>s</w:t>
+      </w:r>
+      <w:r>
+        <w:rPr>
+          <w:rFonts w:ascii="Times New Roman" w:hAnsi="Times New Roman" w:cs="Times New Roman"/>
+          <w:sz w:val="28"/>
+          <w:szCs w:val="28"/>
+        </w:rPr>
+        <w:t xml:space="preserve"> the </w:t>
+      </w:r>
+      <w:proofErr w:type="spellStart"/>
+      <w:r>
+        <w:rPr>
+          <w:rFonts w:ascii="Times New Roman" w:hAnsi="Times New Roman" w:cs="Times New Roman"/>
+          <w:sz w:val="28"/>
+          <w:szCs w:val="28"/>
+        </w:rPr>
+        <w:t>javascripts</w:t>
+      </w:r>
+      <w:proofErr w:type="spellEnd"/>
+      <w:r>
+        <w:rPr>
+          <w:rFonts w:ascii="Times New Roman" w:hAnsi="Times New Roman" w:cs="Times New Roman"/>
+          <w:sz w:val="28"/>
+          <w:szCs w:val="28"/>
+        </w:rPr>
+        <w:t xml:space="preserve"> logic into a separate file. </w:t>
+      </w:r>
+      <w:proofErr w:type="gramStart"/>
+      <w:r>
+        <w:rPr>
+          <w:rFonts w:ascii="Times New Roman" w:hAnsi="Times New Roman" w:cs="Times New Roman"/>
+          <w:sz w:val="28"/>
+          <w:szCs w:val="28"/>
+        </w:rPr>
+        <w:t>forms.js</w:t>
+      </w:r>
+      <w:proofErr w:type="gramEnd"/>
+      <w:r>
+        <w:rPr>
+          <w:rFonts w:ascii="Times New Roman" w:hAnsi="Times New Roman" w:cs="Times New Roman"/>
+          <w:sz w:val="28"/>
+          <w:szCs w:val="28"/>
+        </w:rPr>
+        <w:t>. With Flask, the file must be placed in the static folder. And you should be careful about the caching problem when you test different versions of forms.js.</w:t>
+      </w:r>
+      <w:r>
+        <w:rPr>
+          <w:rFonts w:ascii="Times New Roman" w:hAnsi="Times New Roman" w:cs="Times New Roman"/>
+          <w:sz w:val="28"/>
+          <w:szCs w:val="28"/>
         </w:rPr>
         <w:t xml:space="preserve"> </w:t>
       </w:r>
@@ -427,138 +657,42 @@
       <w:pPr>
         <w:rPr>
           <w:rFonts w:ascii="Times New Roman" w:hAnsi="Times New Roman" w:cs="Times New Roman"/>
-          <w:szCs w:val="24"/>
-        </w:rPr>
-      </w:pPr>
-    </w:p>
-    <w:p>
-      <w:pPr>
-        <w:rPr>
-          <w:rFonts w:ascii="Times New Roman" w:hAnsi="Times New Roman" w:cs="Times New Roman"/>
-          <w:szCs w:val="24"/>
-        </w:rPr>
-      </w:pPr>
-      <w:r>
-        <w:rPr>
-          <w:rFonts w:ascii="Times New Roman" w:hAnsi="Times New Roman" w:cs="Times New Roman"/>
-          <w:szCs w:val="24"/>
-        </w:rPr>
-        <w:t>You should see output indicating that the app is running, and you can view it in your browser at http://127.0.0.1:5000</w:t>
-      </w:r>
-    </w:p>
-    <w:p>
-      <w:pPr>
-        <w:rPr>
-          <w:rFonts w:ascii="Times New Roman" w:hAnsi="Times New Roman" w:cs="Times New Roman"/>
-          <w:sz w:val="28"/>
-          <w:szCs w:val="28"/>
-        </w:rPr>
-      </w:pPr>
-    </w:p>
-    <w:p>
-      <w:pPr>
-        <w:rPr>
-          <w:rFonts w:ascii="Times New Roman" w:hAnsi="Times New Roman" w:cs="Times New Roman"/>
-          <w:sz w:val="28"/>
-          <w:szCs w:val="28"/>
-        </w:rPr>
-      </w:pPr>
-      <w:proofErr w:type="gramStart"/>
-      <w:r>
-        <w:rPr>
-          <w:rFonts w:ascii="Times New Roman" w:hAnsi="Times New Roman" w:cs="Times New Roman"/>
-          <w:sz w:val="28"/>
-          <w:szCs w:val="28"/>
-        </w:rPr>
-        <w:t>app.py</w:t>
-      </w:r>
-      <w:proofErr w:type="gramEnd"/>
-      <w:r>
-        <w:rPr>
-          <w:rFonts w:ascii="Times New Roman" w:hAnsi="Times New Roman" w:cs="Times New Roman"/>
-          <w:sz w:val="28"/>
-          <w:szCs w:val="28"/>
-        </w:rPr>
-        <w:t xml:space="preserve"> and app1.py implement the same application. The difference is:</w:t>
-      </w:r>
-    </w:p>
-    <w:p>
-      <w:pPr>
-        <w:rPr>
-          <w:rFonts w:ascii="Times New Roman" w:hAnsi="Times New Roman" w:cs="Times New Roman"/>
-          <w:sz w:val="28"/>
-          <w:szCs w:val="28"/>
-        </w:rPr>
-      </w:pPr>
-      <w:proofErr w:type="gramStart"/>
-      <w:r>
-        <w:rPr>
-          <w:rFonts w:ascii="Times New Roman" w:hAnsi="Times New Roman" w:cs="Times New Roman"/>
-          <w:sz w:val="28"/>
-          <w:szCs w:val="28"/>
-        </w:rPr>
-        <w:t>app.py</w:t>
-      </w:r>
-      <w:proofErr w:type="gramEnd"/>
-      <w:r>
-        <w:rPr>
-          <w:rFonts w:ascii="Times New Roman" w:hAnsi="Times New Roman" w:cs="Times New Roman"/>
-          <w:sz w:val="28"/>
-          <w:szCs w:val="28"/>
-        </w:rPr>
-        <w:t xml:space="preserve"> uses template “test.html” while app1.py uses template “test1.html”.</w:t>
-      </w:r>
-    </w:p>
-    <w:p>
-      <w:pPr>
-        <w:rPr>
-          <w:rFonts w:ascii="Times New Roman" w:hAnsi="Times New Roman" w:cs="Times New Roman"/>
-          <w:sz w:val="28"/>
-          <w:szCs w:val="28"/>
-        </w:rPr>
-      </w:pPr>
-      <w:proofErr w:type="gramStart"/>
-      <w:r>
-        <w:rPr>
-          <w:rFonts w:ascii="Times New Roman" w:hAnsi="Times New Roman" w:cs="Times New Roman"/>
-          <w:sz w:val="28"/>
-          <w:szCs w:val="28"/>
-        </w:rPr>
-        <w:t>test.html</w:t>
-      </w:r>
-      <w:proofErr w:type="gramEnd"/>
-      <w:r>
-        <w:rPr>
-          <w:rFonts w:ascii="Times New Roman" w:hAnsi="Times New Roman" w:cs="Times New Roman"/>
-          <w:sz w:val="28"/>
-          <w:szCs w:val="28"/>
-        </w:rPr>
-        <w:t xml:space="preserve"> is the plain style html mixed with scripts that handles the processing logic.</w:t>
-      </w:r>
-    </w:p>
-    <w:p>
-      <w:pPr>
-        <w:rPr>
-          <w:rFonts w:ascii="Times New Roman" w:hAnsi="Times New Roman" w:cs="Times New Roman"/>
-          <w:sz w:val="28"/>
-          <w:szCs w:val="28"/>
-        </w:rPr>
-      </w:pPr>
-      <w:r>
-        <w:rPr>
-          <w:rFonts w:ascii="Times New Roman" w:hAnsi="Times New Roman" w:cs="Times New Roman"/>
-          <w:sz w:val="28"/>
-          <w:szCs w:val="28"/>
-        </w:rPr>
-        <w:t>test1.html has a cleaner and preferred style that put</w:t>
-      </w:r>
-      <w:r>
-        <w:rPr>
-          <w:rFonts w:ascii="Times New Roman" w:hAnsi="Times New Roman" w:cs="Times New Roman"/>
-          <w:sz w:val="28"/>
-          <w:szCs w:val="28"/>
-        </w:rPr>
-        <w:t>s</w:t>
+          <w:sz w:val="28"/>
+          <w:szCs w:val="28"/>
+        </w:rPr>
+      </w:pPr>
+    </w:p>
+    <w:p>
+      <w:pPr>
+        <w:rPr>
+          <w:rFonts w:ascii="Times New Roman" w:hAnsi="Times New Roman" w:cs="Times New Roman"/>
+          <w:sz w:val="28"/>
+          <w:szCs w:val="28"/>
+        </w:rPr>
+      </w:pPr>
+      <w:r>
+        <w:rPr>
+          <w:rFonts w:ascii="Times New Roman" w:hAnsi="Times New Roman" w:cs="Times New Roman"/>
+          <w:sz w:val="28"/>
+          <w:szCs w:val="28"/>
+        </w:rPr>
+        <w:t>app7 generates images, save the parameters to PostgreSQL, and the image</w:t>
+      </w:r>
+      <w:r>
+        <w:rPr>
+          <w:rFonts w:ascii="Times New Roman" w:hAnsi="Times New Roman" w:cs="Times New Roman"/>
+          <w:sz w:val="28"/>
+          <w:szCs w:val="28"/>
+        </w:rPr>
+        <w:t>s to local disk.</w:t>
+      </w:r>
+      <w:r>
+        <w:rPr>
+          <w:rFonts w:ascii="Times New Roman" w:hAnsi="Times New Roman" w:cs="Times New Roman"/>
+          <w:sz w:val="28"/>
+          <w:szCs w:val="28"/>
+        </w:rPr>
+        <w:t xml:space="preserve"> </w:t>
       </w:r>
       <w:bookmarkStart w:id="0" w:name="_GoBack"/>
       <w:bookmarkEnd w:id="0"/>
@@ -568,51 +702,94 @@
           <w:sz w:val="28"/>
           <w:szCs w:val="28"/>
         </w:rPr>
-        <w:t xml:space="preserve"> the </w:t>
+        <w:t xml:space="preserve">I wrote logic/graph_utils.py to create and save statistical graphs. If you have not, please install </w:t>
       </w:r>
       <w:proofErr w:type="spellStart"/>
       <w:r>
         <w:rPr>
           <w:rFonts w:ascii="Times New Roman" w:hAnsi="Times New Roman" w:cs="Times New Roman"/>
-          <w:sz w:val="28"/>
-          <w:szCs w:val="28"/>
-        </w:rPr>
-        <w:t>javascripts</w:t>
+          <w:b/>
+          <w:sz w:val="28"/>
+          <w:szCs w:val="28"/>
+        </w:rPr>
+        <w:t>numpy</w:t>
       </w:r>
       <w:proofErr w:type="spellEnd"/>
       <w:r>
         <w:rPr>
           <w:rFonts w:ascii="Times New Roman" w:hAnsi="Times New Roman" w:cs="Times New Roman"/>
-          <w:sz w:val="28"/>
-          <w:szCs w:val="28"/>
-        </w:rPr>
-        <w:t xml:space="preserve"> logic into a separate file. </w:t>
-      </w:r>
-      <w:proofErr w:type="gramStart"/>
-      <w:r>
-        <w:rPr>
-          <w:rFonts w:ascii="Times New Roman" w:hAnsi="Times New Roman" w:cs="Times New Roman"/>
-          <w:sz w:val="28"/>
-          <w:szCs w:val="28"/>
-        </w:rPr>
-        <w:t>forms.js</w:t>
-      </w:r>
-      <w:proofErr w:type="gramEnd"/>
-      <w:r>
-        <w:rPr>
-          <w:rFonts w:ascii="Times New Roman" w:hAnsi="Times New Roman" w:cs="Times New Roman"/>
-          <w:sz w:val="28"/>
-          <w:szCs w:val="28"/>
-        </w:rPr>
-        <w:t>. With Flask, the file must be placed in the static folder. And you should be careful about the caching problem when you test different versions of forms.js.</w:t>
-      </w:r>
-      <w:r>
-        <w:rPr>
-          <w:rFonts w:ascii="Times New Roman" w:hAnsi="Times New Roman" w:cs="Times New Roman"/>
+          <w:b/>
+          <w:sz w:val="28"/>
+          <w:szCs w:val="28"/>
+        </w:rPr>
+        <w:t xml:space="preserve">, </w:t>
+      </w:r>
+      <w:proofErr w:type="spellStart"/>
+      <w:r>
+        <w:rPr>
+          <w:rFonts w:ascii="Times New Roman" w:hAnsi="Times New Roman" w:cs="Times New Roman"/>
+          <w:b/>
+          <w:sz w:val="28"/>
+          <w:szCs w:val="28"/>
+        </w:rPr>
+        <w:t>matplotlib</w:t>
+      </w:r>
+      <w:proofErr w:type="spellEnd"/>
+      <w:r>
+        <w:rPr>
+          <w:rFonts w:ascii="Times New Roman" w:hAnsi="Times New Roman" w:cs="Times New Roman"/>
+          <w:b/>
+          <w:sz w:val="28"/>
+          <w:szCs w:val="28"/>
+        </w:rPr>
+        <w:t xml:space="preserve">, </w:t>
+      </w:r>
+      <w:proofErr w:type="spellStart"/>
+      <w:r>
+        <w:rPr>
+          <w:rFonts w:ascii="Times New Roman" w:hAnsi="Times New Roman" w:cs="Times New Roman"/>
+          <w:b/>
+          <w:sz w:val="28"/>
+          <w:szCs w:val="28"/>
+        </w:rPr>
+        <w:t>scipy</w:t>
+      </w:r>
+      <w:proofErr w:type="spellEnd"/>
+      <w:r>
+        <w:rPr>
+          <w:rFonts w:ascii="Times New Roman" w:hAnsi="Times New Roman" w:cs="Times New Roman"/>
+          <w:b/>
           <w:sz w:val="28"/>
           <w:szCs w:val="28"/>
         </w:rPr>
         <w:t xml:space="preserve"> </w:t>
+      </w:r>
+      <w:r>
+        <w:rPr>
+          <w:rFonts w:ascii="Times New Roman" w:hAnsi="Times New Roman" w:cs="Times New Roman"/>
+          <w:sz w:val="28"/>
+          <w:szCs w:val="28"/>
+        </w:rPr>
+        <w:t xml:space="preserve">and </w:t>
+      </w:r>
+      <w:proofErr w:type="spellStart"/>
+      <w:r>
+        <w:rPr>
+          <w:rFonts w:ascii="Times New Roman" w:hAnsi="Times New Roman" w:cs="Times New Roman"/>
+          <w:b/>
+          <w:sz w:val="28"/>
+          <w:szCs w:val="28"/>
+        </w:rPr>
+        <w:t>uuid</w:t>
+      </w:r>
+      <w:proofErr w:type="spellEnd"/>
+      <w:r>
+        <w:rPr>
+          <w:rFonts w:ascii="Times New Roman" w:hAnsi="Times New Roman" w:cs="Times New Roman"/>
+          <w:sz w:val="28"/>
+          <w:szCs w:val="28"/>
+        </w:rPr>
+        <w:t xml:space="preserve"> in the virtual environment that runs app7.</w:t>
       </w:r>
     </w:p>
     <w:sectPr>
@@ -623,6 +800,44 @@
     </w:sectPr>
   </w:body>
 </w:document>
+</file>
+
+<file path=word/endnotes.xml><?xml version="1.0" encoding="utf-8"?>
+<w:endnotes xmlns:wpc="http://schemas.microsoft.com/office/word/2010/wordprocessingCanvas" xmlns:mc="http://schemas.openxmlformats.org/markup-compatibility/2006" xmlns:o="urn:schemas-microsoft-com:office:office" xmlns:r="http://schemas.openxmlformats.org/officeDocument/2006/relationships" xmlns:m="http://schemas.openxmlformats.org/officeDocument/2006/math" xmlns:v="urn:schemas-microsoft-com:vml" xmlns:wp14="http://schemas.microsoft.com/office/word/2010/wordprocessingDrawing" xmlns:wp="http://schemas.openxmlformats.org/drawingml/2006/wordprocessingDrawing" xmlns:w10="urn:schemas-microsoft-com:office:word" xmlns:w="http://schemas.openxmlformats.org/wordprocessingml/2006/main" xmlns:w14="http://schemas.microsoft.com/office/word/2010/wordml" xmlns:wpg="http://schemas.microsoft.com/office/word/2010/wordprocessingGroup" xmlns:wpi="http://schemas.microsoft.com/office/word/2010/wordprocessingInk" xmlns:wne="http://schemas.microsoft.com/office/word/2006/wordml" xmlns:wps="http://schemas.microsoft.com/office/word/2010/wordprocessingShape" mc:Ignorable="w14 wp14">
+  <w:endnote w:type="separator" w:id="-1">
+    <w:p>
+      <w:r>
+        <w:separator/>
+      </w:r>
+    </w:p>
+  </w:endnote>
+  <w:endnote w:type="continuationSeparator" w:id="0">
+    <w:p>
+      <w:r>
+        <w:continuationSeparator/>
+      </w:r>
+    </w:p>
+  </w:endnote>
+</w:endnotes>
+</file>
+
+<file path=word/footnotes.xml><?xml version="1.0" encoding="utf-8"?>
+<w:footnotes xmlns:wpc="http://schemas.microsoft.com/office/word/2010/wordprocessingCanvas" xmlns:mc="http://schemas.openxmlformats.org/markup-compatibility/2006" xmlns:o="urn:schemas-microsoft-com:office:office" xmlns:r="http://schemas.openxmlformats.org/officeDocument/2006/relationships" xmlns:m="http://schemas.openxmlformats.org/officeDocument/2006/math" xmlns:v="urn:schemas-microsoft-com:vml" xmlns:wp14="http://schemas.microsoft.com/office/word/2010/wordprocessingDrawing" xmlns:wp="http://schemas.openxmlformats.org/drawingml/2006/wordprocessingDrawing" xmlns:w10="urn:schemas-microsoft-com:office:word" xmlns:w="http://schemas.openxmlformats.org/wordprocessingml/2006/main" xmlns:w14="http://schemas.microsoft.com/office/word/2010/wordml" xmlns:wpg="http://schemas.microsoft.com/office/word/2010/wordprocessingGroup" xmlns:wpi="http://schemas.microsoft.com/office/word/2010/wordprocessingInk" xmlns:wne="http://schemas.microsoft.com/office/word/2006/wordml" xmlns:wps="http://schemas.microsoft.com/office/word/2010/wordprocessingShape" mc:Ignorable="w14 wp14">
+  <w:footnote w:type="separator" w:id="-1">
+    <w:p>
+      <w:r>
+        <w:separator/>
+      </w:r>
+    </w:p>
+  </w:footnote>
+  <w:footnote w:type="continuationSeparator" w:id="0">
+    <w:p>
+      <w:r>
+        <w:continuationSeparator/>
+      </w:r>
+    </w:p>
+  </w:footnote>
+</w:footnotes>
 </file>
 
 <file path=word/styles.xml><?xml version="1.0" encoding="utf-8"?>
@@ -811,6 +1026,87 @@
     <w:uiPriority w:val="99"/>
     <w:semiHidden/>
     <w:unhideWhenUsed/>
+  </w:style>
+  <w:style w:type="paragraph" w:styleId="a3">
+    <w:name w:val="header"/>
+    <w:basedOn w:val="a"/>
+    <w:link w:val="a4"/>
+    <w:uiPriority w:val="99"/>
+    <w:unhideWhenUsed/>
+    <w:rsid w:val="002C6D93"/>
+    <w:pPr>
+      <w:tabs>
+        <w:tab w:val="center" w:pos="4153"/>
+        <w:tab w:val="right" w:pos="8306"/>
+      </w:tabs>
+      <w:snapToGrid w:val="0"/>
+    </w:pPr>
+    <w:rPr>
+      <w:sz w:val="20"/>
+      <w:szCs w:val="20"/>
+    </w:rPr>
+  </w:style>
+  <w:style w:type="character" w:customStyle="1" w:styleId="a4">
+    <w:name w:val="頁首 字元"/>
+    <w:basedOn w:val="a0"/>
+    <w:link w:val="a3"/>
+    <w:uiPriority w:val="99"/>
+    <w:rsid w:val="002C6D93"/>
+    <w:rPr>
+      <w:sz w:val="20"/>
+      <w:szCs w:val="20"/>
+    </w:rPr>
+  </w:style>
+  <w:style w:type="paragraph" w:styleId="a5">
+    <w:name w:val="footer"/>
+    <w:basedOn w:val="a"/>
+    <w:link w:val="a6"/>
+    <w:uiPriority w:val="99"/>
+    <w:unhideWhenUsed/>
+    <w:rsid w:val="002C6D93"/>
+    <w:pPr>
+      <w:tabs>
+        <w:tab w:val="center" w:pos="4153"/>
+        <w:tab w:val="right" w:pos="8306"/>
+      </w:tabs>
+      <w:snapToGrid w:val="0"/>
+    </w:pPr>
+    <w:rPr>
+      <w:sz w:val="20"/>
+      <w:szCs w:val="20"/>
+    </w:rPr>
+  </w:style>
+  <w:style w:type="character" w:customStyle="1" w:styleId="a6">
+    <w:name w:val="頁尾 字元"/>
+    <w:basedOn w:val="a0"/>
+    <w:link w:val="a5"/>
+    <w:uiPriority w:val="99"/>
+    <w:rsid w:val="002C6D93"/>
+    <w:rPr>
+      <w:sz w:val="20"/>
+      <w:szCs w:val="20"/>
+    </w:rPr>
+  </w:style>
+  <w:style w:type="paragraph" w:styleId="a7">
+    <w:name w:val="Date"/>
+    <w:basedOn w:val="a"/>
+    <w:next w:val="a"/>
+    <w:link w:val="a8"/>
+    <w:uiPriority w:val="99"/>
+    <w:semiHidden/>
+    <w:unhideWhenUsed/>
+    <w:rsid w:val="002C6D93"/>
+    <w:pPr>
+      <w:jc w:val="right"/>
+    </w:pPr>
+  </w:style>
+  <w:style w:type="character" w:customStyle="1" w:styleId="a8">
+    <w:name w:val="日期 字元"/>
+    <w:basedOn w:val="a0"/>
+    <w:link w:val="a7"/>
+    <w:uiPriority w:val="99"/>
+    <w:semiHidden/>
+    <w:rsid w:val="002C6D93"/>
   </w:style>
 </w:styles>
 </file>
@@ -1001,6 +1297,87 @@
     <w:uiPriority w:val="99"/>
     <w:semiHidden/>
     <w:unhideWhenUsed/>
+  </w:style>
+  <w:style w:type="paragraph" w:styleId="a3">
+    <w:name w:val="header"/>
+    <w:basedOn w:val="a"/>
+    <w:link w:val="a4"/>
+    <w:uiPriority w:val="99"/>
+    <w:unhideWhenUsed/>
+    <w:rsid w:val="002C6D93"/>
+    <w:pPr>
+      <w:tabs>
+        <w:tab w:val="center" w:pos="4153"/>
+        <w:tab w:val="right" w:pos="8306"/>
+      </w:tabs>
+      <w:snapToGrid w:val="0"/>
+    </w:pPr>
+    <w:rPr>
+      <w:sz w:val="20"/>
+      <w:szCs w:val="20"/>
+    </w:rPr>
+  </w:style>
+  <w:style w:type="character" w:customStyle="1" w:styleId="a4">
+    <w:name w:val="頁首 字元"/>
+    <w:basedOn w:val="a0"/>
+    <w:link w:val="a3"/>
+    <w:uiPriority w:val="99"/>
+    <w:rsid w:val="002C6D93"/>
+    <w:rPr>
+      <w:sz w:val="20"/>
+      <w:szCs w:val="20"/>
+    </w:rPr>
+  </w:style>
+  <w:style w:type="paragraph" w:styleId="a5">
+    <w:name w:val="footer"/>
+    <w:basedOn w:val="a"/>
+    <w:link w:val="a6"/>
+    <w:uiPriority w:val="99"/>
+    <w:unhideWhenUsed/>
+    <w:rsid w:val="002C6D93"/>
+    <w:pPr>
+      <w:tabs>
+        <w:tab w:val="center" w:pos="4153"/>
+        <w:tab w:val="right" w:pos="8306"/>
+      </w:tabs>
+      <w:snapToGrid w:val="0"/>
+    </w:pPr>
+    <w:rPr>
+      <w:sz w:val="20"/>
+      <w:szCs w:val="20"/>
+    </w:rPr>
+  </w:style>
+  <w:style w:type="character" w:customStyle="1" w:styleId="a6">
+    <w:name w:val="頁尾 字元"/>
+    <w:basedOn w:val="a0"/>
+    <w:link w:val="a5"/>
+    <w:uiPriority w:val="99"/>
+    <w:rsid w:val="002C6D93"/>
+    <w:rPr>
+      <w:sz w:val="20"/>
+      <w:szCs w:val="20"/>
+    </w:rPr>
+  </w:style>
+  <w:style w:type="paragraph" w:styleId="a7">
+    <w:name w:val="Date"/>
+    <w:basedOn w:val="a"/>
+    <w:next w:val="a"/>
+    <w:link w:val="a8"/>
+    <w:uiPriority w:val="99"/>
+    <w:semiHidden/>
+    <w:unhideWhenUsed/>
+    <w:rsid w:val="002C6D93"/>
+    <w:pPr>
+      <w:jc w:val="right"/>
+    </w:pPr>
+  </w:style>
+  <w:style w:type="character" w:customStyle="1" w:styleId="a8">
+    <w:name w:val="日期 字元"/>
+    <w:basedOn w:val="a0"/>
+    <w:link w:val="a7"/>
+    <w:uiPriority w:val="99"/>
+    <w:semiHidden/>
+    <w:rsid w:val="002C6D93"/>
   </w:style>
 </w:styles>
 </file>

</xml_diff>